<commit_message>
updated with role responsibilities
</commit_message>
<xml_diff>
--- a/Project Setup.docx
+++ b/Project Setup.docx
@@ -436,7 +436,6 @@
           <w:bCs/>
           <w:sz w:val="24"/>
           <w:szCs w:val="24"/>
-          <w:lang w:val="en-US"/>
         </w:rPr>
       </w:pPr>
       <w:r>
@@ -459,6 +458,970 @@
         <w:t>AI Failures Museum: Learning from AI’s Failures in Environmental Decision-Making</w:t>
       </w:r>
     </w:p>
+    <w:p>
+      <w:pPr>
+        <w:rPr>
+          <w:b/>
+          <w:bCs/>
+          <w:sz w:val="24"/>
+          <w:szCs w:val="24"/>
+        </w:rPr>
+      </w:pPr>
+    </w:p>
+    <w:p>
+      <w:pPr>
+        <w:pStyle w:val="Heading2"/>
+      </w:pPr>
+      <w:r>
+        <w:t>Role Responsibilities</w:t>
+      </w:r>
+    </w:p>
+    <w:tbl>
+      <w:tblPr>
+        <w:tblStyle w:val="TableGrid"/>
+        <w:tblW w:w="0" w:type="auto"/>
+        <w:tblLook w:val="04A0" w:firstRow="1" w:lastRow="0" w:firstColumn="1" w:lastColumn="0" w:noHBand="0" w:noVBand="1"/>
+      </w:tblPr>
+      <w:tblGrid>
+        <w:gridCol w:w="1612"/>
+        <w:gridCol w:w="914"/>
+        <w:gridCol w:w="737"/>
+        <w:gridCol w:w="1061"/>
+        <w:gridCol w:w="1047"/>
+        <w:gridCol w:w="1039"/>
+        <w:gridCol w:w="963"/>
+        <w:gridCol w:w="1643"/>
+      </w:tblGrid>
+      <w:tr>
+        <w:tc>
+          <w:tcPr>
+            <w:tcW w:w="1127" w:type="dxa"/>
+          </w:tcPr>
+          <w:p>
+            <w:pPr>
+              <w:rPr>
+                <w:b/>
+                <w:bCs/>
+                <w:u w:val="single"/>
+              </w:rPr>
+            </w:pPr>
+            <w:r>
+              <w:rPr>
+                <w:b/>
+                <w:bCs/>
+                <w:u w:val="single"/>
+              </w:rPr>
+              <w:t xml:space="preserve">Task </w:t>
+            </w:r>
+          </w:p>
+        </w:tc>
+        <w:tc>
+          <w:tcPr>
+            <w:tcW w:w="1127" w:type="dxa"/>
+          </w:tcPr>
+          <w:p>
+            <w:pPr>
+              <w:rPr>
+                <w:b/>
+                <w:bCs/>
+                <w:u w:val="single"/>
+              </w:rPr>
+            </w:pPr>
+            <w:r>
+              <w:rPr>
+                <w:b/>
+                <w:bCs/>
+                <w:u w:val="single"/>
+              </w:rPr>
+              <w:t>Project Lead</w:t>
+            </w:r>
+          </w:p>
+        </w:tc>
+        <w:tc>
+          <w:tcPr>
+            <w:tcW w:w="1127" w:type="dxa"/>
+          </w:tcPr>
+          <w:p>
+            <w:pPr>
+              <w:rPr>
+                <w:b/>
+                <w:bCs/>
+                <w:u w:val="single"/>
+              </w:rPr>
+            </w:pPr>
+            <w:r>
+              <w:rPr>
+                <w:b/>
+                <w:bCs/>
+                <w:u w:val="single"/>
+              </w:rPr>
+              <w:t>Tech Lead</w:t>
+            </w:r>
+          </w:p>
+        </w:tc>
+        <w:tc>
+          <w:tcPr>
+            <w:tcW w:w="1127" w:type="dxa"/>
+          </w:tcPr>
+          <w:p>
+            <w:pPr>
+              <w:rPr>
+                <w:b/>
+                <w:bCs/>
+                <w:u w:val="single"/>
+              </w:rPr>
+            </w:pPr>
+            <w:r>
+              <w:rPr>
+                <w:b/>
+                <w:bCs/>
+                <w:u w:val="single"/>
+              </w:rPr>
+              <w:t>Software Dev</w:t>
+            </w:r>
+          </w:p>
+        </w:tc>
+        <w:tc>
+          <w:tcPr>
+            <w:tcW w:w="1127" w:type="dxa"/>
+          </w:tcPr>
+          <w:p>
+            <w:pPr>
+              <w:rPr>
+                <w:b/>
+                <w:bCs/>
+                <w:u w:val="single"/>
+              </w:rPr>
+            </w:pPr>
+            <w:r>
+              <w:rPr>
+                <w:b/>
+                <w:bCs/>
+                <w:u w:val="single"/>
+              </w:rPr>
+              <w:t>Data/ML</w:t>
+            </w:r>
+            <w:r>
+              <w:rPr>
+                <w:b/>
+                <w:bCs/>
+                <w:u w:val="single"/>
+              </w:rPr>
+              <w:t xml:space="preserve"> Lead</w:t>
+            </w:r>
+          </w:p>
+        </w:tc>
+        <w:tc>
+          <w:tcPr>
+            <w:tcW w:w="1127" w:type="dxa"/>
+          </w:tcPr>
+          <w:p>
+            <w:pPr>
+              <w:rPr>
+                <w:b/>
+                <w:bCs/>
+                <w:u w:val="single"/>
+              </w:rPr>
+            </w:pPr>
+            <w:r>
+              <w:rPr>
+                <w:b/>
+                <w:bCs/>
+                <w:u w:val="single"/>
+              </w:rPr>
+              <w:t>UI Designer</w:t>
+            </w:r>
+          </w:p>
+        </w:tc>
+        <w:tc>
+          <w:tcPr>
+            <w:tcW w:w="1127" w:type="dxa"/>
+          </w:tcPr>
+          <w:p>
+            <w:pPr>
+              <w:rPr>
+                <w:b/>
+                <w:bCs/>
+                <w:u w:val="single"/>
+              </w:rPr>
+            </w:pPr>
+            <w:r>
+              <w:rPr>
+                <w:b/>
+                <w:bCs/>
+                <w:u w:val="single"/>
+              </w:rPr>
+              <w:t>Testing &amp; DevOps</w:t>
+            </w:r>
+          </w:p>
+        </w:tc>
+        <w:tc>
+          <w:tcPr>
+            <w:tcW w:w="1127" w:type="dxa"/>
+          </w:tcPr>
+          <w:p>
+            <w:pPr>
+              <w:rPr>
+                <w:b/>
+                <w:bCs/>
+                <w:u w:val="single"/>
+              </w:rPr>
+            </w:pPr>
+            <w:r>
+              <w:rPr>
+                <w:b/>
+                <w:bCs/>
+                <w:u w:val="single"/>
+              </w:rPr>
+              <w:t>Documentation</w:t>
+            </w:r>
+          </w:p>
+        </w:tc>
+      </w:tr>
+      <w:tr>
+        <w:tc>
+          <w:tcPr>
+            <w:tcW w:w="1127" w:type="dxa"/>
+          </w:tcPr>
+          <w:p>
+            <w:r>
+              <w:t>Project planning &amp; scope</w:t>
+            </w:r>
+          </w:p>
+        </w:tc>
+        <w:tc>
+          <w:tcPr>
+            <w:tcW w:w="1127" w:type="dxa"/>
+          </w:tcPr>
+          <w:p>
+            <w:r>
+              <w:t>A</w:t>
+            </w:r>
+          </w:p>
+        </w:tc>
+        <w:tc>
+          <w:tcPr>
+            <w:tcW w:w="1127" w:type="dxa"/>
+          </w:tcPr>
+          <w:p>
+            <w:r>
+              <w:t>C</w:t>
+            </w:r>
+          </w:p>
+        </w:tc>
+        <w:tc>
+          <w:tcPr>
+            <w:tcW w:w="1127" w:type="dxa"/>
+          </w:tcPr>
+          <w:p>
+            <w:r>
+              <w:t>I</w:t>
+            </w:r>
+          </w:p>
+        </w:tc>
+        <w:tc>
+          <w:tcPr>
+            <w:tcW w:w="1127" w:type="dxa"/>
+          </w:tcPr>
+          <w:p>
+            <w:r>
+              <w:t>C</w:t>
+            </w:r>
+          </w:p>
+        </w:tc>
+        <w:tc>
+          <w:tcPr>
+            <w:tcW w:w="1127" w:type="dxa"/>
+          </w:tcPr>
+          <w:p>
+            <w:r>
+              <w:t>C</w:t>
+            </w:r>
+          </w:p>
+        </w:tc>
+        <w:tc>
+          <w:tcPr>
+            <w:tcW w:w="1127" w:type="dxa"/>
+          </w:tcPr>
+          <w:p>
+            <w:r>
+              <w:t>I</w:t>
+            </w:r>
+          </w:p>
+        </w:tc>
+        <w:tc>
+          <w:tcPr>
+            <w:tcW w:w="1127" w:type="dxa"/>
+          </w:tcPr>
+          <w:p>
+            <w:r>
+              <w:t>R</w:t>
+            </w:r>
+          </w:p>
+        </w:tc>
+      </w:tr>
+      <w:tr>
+        <w:tc>
+          <w:tcPr>
+            <w:tcW w:w="1127" w:type="dxa"/>
+          </w:tcPr>
+          <w:p>
+            <w:r>
+              <w:t>Requirement’s</w:t>
+            </w:r>
+            <w:r>
+              <w:t xml:space="preserve"> analysis</w:t>
+            </w:r>
+          </w:p>
+        </w:tc>
+        <w:tc>
+          <w:tcPr>
+            <w:tcW w:w="1127" w:type="dxa"/>
+          </w:tcPr>
+          <w:p>
+            <w:r>
+              <w:t>A</w:t>
+            </w:r>
+          </w:p>
+        </w:tc>
+        <w:tc>
+          <w:tcPr>
+            <w:tcW w:w="1127" w:type="dxa"/>
+          </w:tcPr>
+          <w:p>
+            <w:r>
+              <w:t>C</w:t>
+            </w:r>
+          </w:p>
+        </w:tc>
+        <w:tc>
+          <w:tcPr>
+            <w:tcW w:w="1127" w:type="dxa"/>
+          </w:tcPr>
+          <w:p>
+            <w:r>
+              <w:t>C</w:t>
+            </w:r>
+          </w:p>
+        </w:tc>
+        <w:tc>
+          <w:tcPr>
+            <w:tcW w:w="1127" w:type="dxa"/>
+          </w:tcPr>
+          <w:p>
+            <w:r>
+              <w:t>C</w:t>
+            </w:r>
+          </w:p>
+        </w:tc>
+        <w:tc>
+          <w:tcPr>
+            <w:tcW w:w="1127" w:type="dxa"/>
+          </w:tcPr>
+          <w:p>
+            <w:r>
+              <w:t>C</w:t>
+            </w:r>
+          </w:p>
+        </w:tc>
+        <w:tc>
+          <w:tcPr>
+            <w:tcW w:w="1127" w:type="dxa"/>
+          </w:tcPr>
+          <w:p>
+            <w:r>
+              <w:t>I</w:t>
+            </w:r>
+          </w:p>
+        </w:tc>
+        <w:tc>
+          <w:tcPr>
+            <w:tcW w:w="1127" w:type="dxa"/>
+          </w:tcPr>
+          <w:p>
+            <w:r>
+              <w:t>R</w:t>
+            </w:r>
+          </w:p>
+        </w:tc>
+      </w:tr>
+      <w:tr>
+        <w:tc>
+          <w:tcPr>
+            <w:tcW w:w="1127" w:type="dxa"/>
+          </w:tcPr>
+          <w:p>
+            <w:r>
+              <w:t>System architecture design</w:t>
+            </w:r>
+          </w:p>
+        </w:tc>
+        <w:tc>
+          <w:tcPr>
+            <w:tcW w:w="1127" w:type="dxa"/>
+          </w:tcPr>
+          <w:p>
+            <w:r>
+              <w:t>C</w:t>
+            </w:r>
+          </w:p>
+        </w:tc>
+        <w:tc>
+          <w:tcPr>
+            <w:tcW w:w="1127" w:type="dxa"/>
+          </w:tcPr>
+          <w:p>
+            <w:r>
+              <w:t>A/R</w:t>
+            </w:r>
+          </w:p>
+        </w:tc>
+        <w:tc>
+          <w:tcPr>
+            <w:tcW w:w="1127" w:type="dxa"/>
+          </w:tcPr>
+          <w:p>
+            <w:r>
+              <w:t>C</w:t>
+            </w:r>
+          </w:p>
+          <w:p/>
+        </w:tc>
+        <w:tc>
+          <w:tcPr>
+            <w:tcW w:w="1127" w:type="dxa"/>
+          </w:tcPr>
+          <w:p>
+            <w:r>
+              <w:t>C</w:t>
+            </w:r>
+          </w:p>
+        </w:tc>
+        <w:tc>
+          <w:tcPr>
+            <w:tcW w:w="1127" w:type="dxa"/>
+          </w:tcPr>
+          <w:p>
+            <w:r>
+              <w:t>I</w:t>
+            </w:r>
+          </w:p>
+        </w:tc>
+        <w:tc>
+          <w:tcPr>
+            <w:tcW w:w="1127" w:type="dxa"/>
+          </w:tcPr>
+          <w:p>
+            <w:r>
+              <w:t>C</w:t>
+            </w:r>
+          </w:p>
+        </w:tc>
+        <w:tc>
+          <w:tcPr>
+            <w:tcW w:w="1127" w:type="dxa"/>
+          </w:tcPr>
+          <w:p>
+            <w:r>
+              <w:t>I</w:t>
+            </w:r>
+          </w:p>
+        </w:tc>
+      </w:tr>
+      <w:tr>
+        <w:tc>
+          <w:tcPr>
+            <w:tcW w:w="1127" w:type="dxa"/>
+          </w:tcPr>
+          <w:p>
+            <w:r>
+              <w:t>UI design</w:t>
+            </w:r>
+          </w:p>
+        </w:tc>
+        <w:tc>
+          <w:tcPr>
+            <w:tcW w:w="1127" w:type="dxa"/>
+          </w:tcPr>
+          <w:p>
+            <w:r>
+              <w:t>C</w:t>
+            </w:r>
+          </w:p>
+        </w:tc>
+        <w:tc>
+          <w:tcPr>
+            <w:tcW w:w="1127" w:type="dxa"/>
+          </w:tcPr>
+          <w:p>
+            <w:r>
+              <w:t>C</w:t>
+            </w:r>
+          </w:p>
+        </w:tc>
+        <w:tc>
+          <w:tcPr>
+            <w:tcW w:w="1127" w:type="dxa"/>
+          </w:tcPr>
+          <w:p>
+            <w:r>
+              <w:t>I</w:t>
+            </w:r>
+          </w:p>
+        </w:tc>
+        <w:tc>
+          <w:tcPr>
+            <w:tcW w:w="1127" w:type="dxa"/>
+          </w:tcPr>
+          <w:p>
+            <w:r>
+              <w:t>I</w:t>
+            </w:r>
+          </w:p>
+        </w:tc>
+        <w:tc>
+          <w:tcPr>
+            <w:tcW w:w="1127" w:type="dxa"/>
+          </w:tcPr>
+          <w:p>
+            <w:r>
+              <w:t>A/R</w:t>
+            </w:r>
+          </w:p>
+        </w:tc>
+        <w:tc>
+          <w:tcPr>
+            <w:tcW w:w="1127" w:type="dxa"/>
+          </w:tcPr>
+          <w:p>
+            <w:r>
+              <w:t>I</w:t>
+            </w:r>
+          </w:p>
+        </w:tc>
+        <w:tc>
+          <w:tcPr>
+            <w:tcW w:w="1127" w:type="dxa"/>
+          </w:tcPr>
+          <w:p>
+            <w:r>
+              <w:t>C</w:t>
+            </w:r>
+          </w:p>
+        </w:tc>
+      </w:tr>
+      <w:tr>
+        <w:tc>
+          <w:tcPr>
+            <w:tcW w:w="1127" w:type="dxa"/>
+          </w:tcPr>
+          <w:p>
+            <w:r>
+              <w:t>Database development</w:t>
+            </w:r>
+          </w:p>
+        </w:tc>
+        <w:tc>
+          <w:tcPr>
+            <w:tcW w:w="1127" w:type="dxa"/>
+          </w:tcPr>
+          <w:p>
+            <w:r>
+              <w:t>I</w:t>
+            </w:r>
+          </w:p>
+        </w:tc>
+        <w:tc>
+          <w:tcPr>
+            <w:tcW w:w="1127" w:type="dxa"/>
+          </w:tcPr>
+          <w:p>
+            <w:r>
+              <w:t>R</w:t>
+            </w:r>
+          </w:p>
+        </w:tc>
+        <w:tc>
+          <w:tcPr>
+            <w:tcW w:w="1127" w:type="dxa"/>
+          </w:tcPr>
+          <w:p>
+            <w:r>
+              <w:t>R</w:t>
+            </w:r>
+          </w:p>
+        </w:tc>
+        <w:tc>
+          <w:tcPr>
+            <w:tcW w:w="1127" w:type="dxa"/>
+          </w:tcPr>
+          <w:p>
+            <w:r>
+              <w:t>A</w:t>
+            </w:r>
+          </w:p>
+        </w:tc>
+        <w:tc>
+          <w:tcPr>
+            <w:tcW w:w="1127" w:type="dxa"/>
+          </w:tcPr>
+          <w:p>
+            <w:r>
+              <w:t>I</w:t>
+            </w:r>
+          </w:p>
+        </w:tc>
+        <w:tc>
+          <w:tcPr>
+            <w:tcW w:w="1127" w:type="dxa"/>
+          </w:tcPr>
+          <w:p>
+            <w:r>
+              <w:t>C</w:t>
+            </w:r>
+          </w:p>
+        </w:tc>
+        <w:tc>
+          <w:tcPr>
+            <w:tcW w:w="1127" w:type="dxa"/>
+          </w:tcPr>
+          <w:p>
+            <w:r>
+              <w:t>I</w:t>
+            </w:r>
+          </w:p>
+        </w:tc>
+      </w:tr>
+      <w:tr>
+        <w:tc>
+          <w:tcPr>
+            <w:tcW w:w="1127" w:type="dxa"/>
+          </w:tcPr>
+          <w:p>
+            <w:r>
+              <w:t>Software development</w:t>
+            </w:r>
+          </w:p>
+        </w:tc>
+        <w:tc>
+          <w:tcPr>
+            <w:tcW w:w="1127" w:type="dxa"/>
+          </w:tcPr>
+          <w:p>
+            <w:r>
+              <w:t>I</w:t>
+            </w:r>
+          </w:p>
+        </w:tc>
+        <w:tc>
+          <w:tcPr>
+            <w:tcW w:w="1127" w:type="dxa"/>
+          </w:tcPr>
+          <w:p>
+            <w:r>
+              <w:t>A</w:t>
+            </w:r>
+          </w:p>
+        </w:tc>
+        <w:tc>
+          <w:tcPr>
+            <w:tcW w:w="1127" w:type="dxa"/>
+          </w:tcPr>
+          <w:p>
+            <w:r>
+              <w:t>R</w:t>
+            </w:r>
+          </w:p>
+        </w:tc>
+        <w:tc>
+          <w:tcPr>
+            <w:tcW w:w="1127" w:type="dxa"/>
+          </w:tcPr>
+          <w:p>
+            <w:r>
+              <w:t>C</w:t>
+            </w:r>
+          </w:p>
+        </w:tc>
+        <w:tc>
+          <w:tcPr>
+            <w:tcW w:w="1127" w:type="dxa"/>
+          </w:tcPr>
+          <w:p>
+            <w:r>
+              <w:t>I</w:t>
+            </w:r>
+          </w:p>
+        </w:tc>
+        <w:tc>
+          <w:tcPr>
+            <w:tcW w:w="1127" w:type="dxa"/>
+          </w:tcPr>
+          <w:p>
+            <w:r>
+              <w:t>C</w:t>
+            </w:r>
+          </w:p>
+        </w:tc>
+        <w:tc>
+          <w:tcPr>
+            <w:tcW w:w="1127" w:type="dxa"/>
+          </w:tcPr>
+          <w:p>
+            <w:r>
+              <w:t>I</w:t>
+            </w:r>
+          </w:p>
+        </w:tc>
+      </w:tr>
+      <w:tr>
+        <w:tc>
+          <w:tcPr>
+            <w:tcW w:w="1127" w:type="dxa"/>
+          </w:tcPr>
+          <w:p>
+            <w:r>
+              <w:t>Testing</w:t>
+            </w:r>
+          </w:p>
+        </w:tc>
+        <w:tc>
+          <w:tcPr>
+            <w:tcW w:w="1127" w:type="dxa"/>
+          </w:tcPr>
+          <w:p>
+            <w:r>
+              <w:t>I</w:t>
+            </w:r>
+          </w:p>
+        </w:tc>
+        <w:tc>
+          <w:tcPr>
+            <w:tcW w:w="1127" w:type="dxa"/>
+          </w:tcPr>
+          <w:p>
+            <w:r>
+              <w:t>C</w:t>
+            </w:r>
+          </w:p>
+        </w:tc>
+        <w:tc>
+          <w:tcPr>
+            <w:tcW w:w="1127" w:type="dxa"/>
+          </w:tcPr>
+          <w:p>
+            <w:r>
+              <w:t>C</w:t>
+            </w:r>
+          </w:p>
+        </w:tc>
+        <w:tc>
+          <w:tcPr>
+            <w:tcW w:w="1127" w:type="dxa"/>
+          </w:tcPr>
+          <w:p>
+            <w:r>
+              <w:t>C</w:t>
+            </w:r>
+          </w:p>
+        </w:tc>
+        <w:tc>
+          <w:tcPr>
+            <w:tcW w:w="1127" w:type="dxa"/>
+          </w:tcPr>
+          <w:p>
+            <w:r>
+              <w:t>I</w:t>
+            </w:r>
+          </w:p>
+        </w:tc>
+        <w:tc>
+          <w:tcPr>
+            <w:tcW w:w="1127" w:type="dxa"/>
+          </w:tcPr>
+          <w:p>
+            <w:r>
+              <w:t>A/R</w:t>
+            </w:r>
+          </w:p>
+        </w:tc>
+        <w:tc>
+          <w:tcPr>
+            <w:tcW w:w="1127" w:type="dxa"/>
+          </w:tcPr>
+          <w:p>
+            <w:r>
+              <w:t>I</w:t>
+            </w:r>
+          </w:p>
+        </w:tc>
+      </w:tr>
+      <w:tr>
+        <w:tc>
+          <w:tcPr>
+            <w:tcW w:w="1127" w:type="dxa"/>
+          </w:tcPr>
+          <w:p>
+            <w:r>
+              <w:t>Evaluations &amp; results</w:t>
+            </w:r>
+          </w:p>
+        </w:tc>
+        <w:tc>
+          <w:tcPr>
+            <w:tcW w:w="1127" w:type="dxa"/>
+          </w:tcPr>
+          <w:p>
+            <w:r>
+              <w:t>A</w:t>
+            </w:r>
+          </w:p>
+        </w:tc>
+        <w:tc>
+          <w:tcPr>
+            <w:tcW w:w="1127" w:type="dxa"/>
+          </w:tcPr>
+          <w:p>
+            <w:r>
+              <w:t>C</w:t>
+            </w:r>
+          </w:p>
+        </w:tc>
+        <w:tc>
+          <w:tcPr>
+            <w:tcW w:w="1127" w:type="dxa"/>
+          </w:tcPr>
+          <w:p>
+            <w:r>
+              <w:t>C</w:t>
+            </w:r>
+          </w:p>
+        </w:tc>
+        <w:tc>
+          <w:tcPr>
+            <w:tcW w:w="1127" w:type="dxa"/>
+          </w:tcPr>
+          <w:p>
+            <w:r>
+              <w:t>R</w:t>
+            </w:r>
+          </w:p>
+        </w:tc>
+        <w:tc>
+          <w:tcPr>
+            <w:tcW w:w="1127" w:type="dxa"/>
+          </w:tcPr>
+          <w:p>
+            <w:r>
+              <w:t>I</w:t>
+            </w:r>
+          </w:p>
+        </w:tc>
+        <w:tc>
+          <w:tcPr>
+            <w:tcW w:w="1127" w:type="dxa"/>
+          </w:tcPr>
+          <w:p>
+            <w:r>
+              <w:t>C</w:t>
+            </w:r>
+          </w:p>
+        </w:tc>
+        <w:tc>
+          <w:tcPr>
+            <w:tcW w:w="1127" w:type="dxa"/>
+          </w:tcPr>
+          <w:p>
+            <w:r>
+              <w:t>I</w:t>
+            </w:r>
+          </w:p>
+        </w:tc>
+      </w:tr>
+      <w:tr>
+        <w:tc>
+          <w:tcPr>
+            <w:tcW w:w="1127" w:type="dxa"/>
+          </w:tcPr>
+          <w:p>
+            <w:r>
+              <w:t>Documentation &amp; report</w:t>
+            </w:r>
+          </w:p>
+        </w:tc>
+        <w:tc>
+          <w:tcPr>
+            <w:tcW w:w="1127" w:type="dxa"/>
+          </w:tcPr>
+          <w:p>
+            <w:r>
+              <w:t>C</w:t>
+            </w:r>
+          </w:p>
+        </w:tc>
+        <w:tc>
+          <w:tcPr>
+            <w:tcW w:w="1127" w:type="dxa"/>
+          </w:tcPr>
+          <w:p>
+            <w:r>
+              <w:t>I</w:t>
+            </w:r>
+          </w:p>
+        </w:tc>
+        <w:tc>
+          <w:tcPr>
+            <w:tcW w:w="1127" w:type="dxa"/>
+          </w:tcPr>
+          <w:p>
+            <w:r>
+              <w:t>I</w:t>
+            </w:r>
+          </w:p>
+        </w:tc>
+        <w:tc>
+          <w:tcPr>
+            <w:tcW w:w="1127" w:type="dxa"/>
+          </w:tcPr>
+          <w:p>
+            <w:r>
+              <w:t>I</w:t>
+            </w:r>
+          </w:p>
+        </w:tc>
+        <w:tc>
+          <w:tcPr>
+            <w:tcW w:w="1127" w:type="dxa"/>
+          </w:tcPr>
+          <w:p>
+            <w:r>
+              <w:t>I</w:t>
+            </w:r>
+          </w:p>
+        </w:tc>
+        <w:tc>
+          <w:tcPr>
+            <w:tcW w:w="1127" w:type="dxa"/>
+          </w:tcPr>
+          <w:p>
+            <w:r>
+              <w:t>I</w:t>
+            </w:r>
+          </w:p>
+        </w:tc>
+        <w:tc>
+          <w:tcPr>
+            <w:tcW w:w="1127" w:type="dxa"/>
+          </w:tcPr>
+          <w:p>
+            <w:r>
+              <w:t>A/R</w:t>
+            </w:r>
+          </w:p>
+        </w:tc>
+      </w:tr>
+    </w:tbl>
+    <w:p/>
     <w:p>
       <w:pPr>
         <w:rPr>
@@ -896,6 +1859,28 @@
       <w:szCs w:val="32"/>
     </w:rPr>
   </w:style>
+  <w:style w:type="paragraph" w:styleId="Heading2">
+    <w:name w:val="heading 2"/>
+    <w:basedOn w:val="Normal"/>
+    <w:next w:val="Normal"/>
+    <w:link w:val="Heading2Char"/>
+    <w:uiPriority w:val="9"/>
+    <w:unhideWhenUsed/>
+    <w:qFormat/>
+    <w:rsid w:val="00E106A8"/>
+    <w:pPr>
+      <w:keepNext/>
+      <w:keepLines/>
+      <w:spacing w:before="40" w:after="0"/>
+      <w:outlineLvl w:val="1"/>
+    </w:pPr>
+    <w:rPr>
+      <w:rFonts w:asciiTheme="majorHAnsi" w:eastAsiaTheme="majorEastAsia" w:hAnsiTheme="majorHAnsi" w:cstheme="majorBidi"/>
+      <w:color w:val="2F5496" w:themeColor="accent1" w:themeShade="BF"/>
+      <w:sz w:val="26"/>
+      <w:szCs w:val="26"/>
+    </w:rPr>
+  </w:style>
   <w:style w:type="character" w:default="1" w:styleId="DefaultParagraphFont">
     <w:name w:val="Default Paragraph Font"/>
     <w:uiPriority w:val="1"/>
@@ -1000,6 +1985,38 @@
       <w:color w:val="5A5A5A" w:themeColor="text1" w:themeTint="A5"/>
       <w:spacing w:val="15"/>
     </w:rPr>
+  </w:style>
+  <w:style w:type="character" w:customStyle="1" w:styleId="Heading2Char">
+    <w:name w:val="Heading 2 Char"/>
+    <w:basedOn w:val="DefaultParagraphFont"/>
+    <w:link w:val="Heading2"/>
+    <w:uiPriority w:val="9"/>
+    <w:rsid w:val="00E106A8"/>
+    <w:rPr>
+      <w:rFonts w:asciiTheme="majorHAnsi" w:eastAsiaTheme="majorEastAsia" w:hAnsiTheme="majorHAnsi" w:cstheme="majorBidi"/>
+      <w:color w:val="2F5496" w:themeColor="accent1" w:themeShade="BF"/>
+      <w:sz w:val="26"/>
+      <w:szCs w:val="26"/>
+    </w:rPr>
+  </w:style>
+  <w:style w:type="table" w:styleId="TableGrid">
+    <w:name w:val="Table Grid"/>
+    <w:basedOn w:val="TableNormal"/>
+    <w:uiPriority w:val="39"/>
+    <w:rsid w:val="004A371C"/>
+    <w:pPr>
+      <w:spacing w:after="0" w:line="240" w:lineRule="auto"/>
+    </w:pPr>
+    <w:tblPr>
+      <w:tblBorders>
+        <w:top w:val="single" w:sz="4" w:space="0" w:color="auto"/>
+        <w:left w:val="single" w:sz="4" w:space="0" w:color="auto"/>
+        <w:bottom w:val="single" w:sz="4" w:space="0" w:color="auto"/>
+        <w:right w:val="single" w:sz="4" w:space="0" w:color="auto"/>
+        <w:insideH w:val="single" w:sz="4" w:space="0" w:color="auto"/>
+        <w:insideV w:val="single" w:sz="4" w:space="0" w:color="auto"/>
+      </w:tblBorders>
+    </w:tblPr>
   </w:style>
 </w:styles>
 </file>

</xml_diff>